<commit_message>
Final Countdowngit add .
</commit_message>
<xml_diff>
--- a/PlayTest/PlayTest.docx
+++ b/PlayTest/PlayTest.docx
@@ -6,6 +6,24 @@
       <w:pPr>
         <w:jc w:val="center"/>
         <w:rPr>
+          <w:rFonts w:ascii="Times New Roman" w:hAnsi="Times New Roman" w:cs="Times New Roman"/>
+          <w:sz w:val="36"/>
+          <w:szCs w:val="36"/>
+        </w:rPr>
+      </w:pPr>
+      <w:r>
+        <w:rPr>
+          <w:rFonts w:ascii="Times New Roman" w:hAnsi="Times New Roman" w:cs="Times New Roman"/>
+          <w:sz w:val="36"/>
+          <w:szCs w:val="36"/>
+        </w:rPr>
+        <w:t>Play Test</w:t>
+      </w:r>
+    </w:p>
+    <w:p>
+      <w:pPr>
+        <w:jc w:val="center"/>
+        <w:rPr>
           <w:b/>
           <w:bCs/>
           <w:sz w:val="32"/>
@@ -19,128 +37,102 @@
           <w:sz w:val="32"/>
           <w:szCs w:val="32"/>
         </w:rPr>
-        <w:t>Play Test</w:t>
+        <w:pict w14:anchorId="70958C12">
+          <v:rect id="_x0000_i1029" style="width:446.35pt;height:.05pt" o:hrpct="989" o:hralign="center" o:hrstd="t" o:hr="t" fillcolor="#a0a0a0" stroked="f"/>
+        </w:pict>
       </w:r>
     </w:p>
     <w:p>
       <w:pPr>
         <w:jc w:val="center"/>
         <w:rPr>
-          <w:b/>
-          <w:bCs/>
+          <w:rFonts w:ascii="Times New Roman" w:hAnsi="Times New Roman" w:cs="Times New Roman"/>
+          <w:sz w:val="28"/>
+          <w:szCs w:val="28"/>
+        </w:rPr>
+      </w:pPr>
+      <w:r>
+        <w:rPr>
+          <w:rFonts w:ascii="Times New Roman" w:hAnsi="Times New Roman" w:cs="Times New Roman"/>
+          <w:sz w:val="28"/>
+          <w:szCs w:val="28"/>
+        </w:rPr>
+        <w:t xml:space="preserve">Project – </w:t>
+      </w:r>
+      <w:proofErr w:type="spellStart"/>
+      <w:r>
+        <w:rPr>
+          <w:rFonts w:ascii="Times New Roman" w:hAnsi="Times New Roman" w:cs="Times New Roman"/>
+          <w:sz w:val="28"/>
+          <w:szCs w:val="28"/>
+        </w:rPr>
+        <w:t>BrainFizz</w:t>
+      </w:r>
+      <w:proofErr w:type="spellEnd"/>
+    </w:p>
+    <w:p>
+      <w:pPr>
+        <w:jc w:val="center"/>
+        <w:rPr>
+          <w:sz w:val="28"/>
+          <w:szCs w:val="28"/>
+        </w:rPr>
+      </w:pPr>
+      <w:r>
+        <w:rPr>
+          <w:sz w:val="28"/>
+          <w:szCs w:val="28"/>
+        </w:rPr>
+        <w:t xml:space="preserve">Lukas </w:t>
+      </w:r>
+      <w:proofErr w:type="spellStart"/>
+      <w:r>
+        <w:rPr>
+          <w:sz w:val="28"/>
+          <w:szCs w:val="28"/>
+        </w:rPr>
+        <w:t>Kmitas</w:t>
+      </w:r>
+      <w:proofErr w:type="spellEnd"/>
+    </w:p>
+    <w:p>
+      <w:pPr>
+        <w:jc w:val="center"/>
+        <w:rPr>
+          <w:sz w:val="24"/>
+          <w:szCs w:val="24"/>
+        </w:rPr>
+      </w:pPr>
+      <w:r>
+        <w:rPr>
+          <w:sz w:val="24"/>
+          <w:szCs w:val="24"/>
+        </w:rPr>
+        <w:t>C00252129</w:t>
+      </w:r>
+    </w:p>
+    <w:p>
+      <w:pPr>
+        <w:jc w:val="center"/>
+        <w:rPr>
+          <w:sz w:val="28"/>
+          <w:szCs w:val="28"/>
+        </w:rPr>
+      </w:pPr>
+    </w:p>
+    <w:p>
+      <w:pPr>
+        <w:rPr>
           <w:sz w:val="32"/>
           <w:szCs w:val="32"/>
         </w:rPr>
       </w:pPr>
-      <w:r>
-        <w:rPr>
-          <w:b/>
-          <w:bCs/>
-          <w:sz w:val="32"/>
-          <w:szCs w:val="32"/>
-        </w:rPr>
-        <w:t xml:space="preserve">Project – </w:t>
-      </w:r>
-      <w:proofErr w:type="spellStart"/>
-      <w:r>
-        <w:rPr>
-          <w:b/>
-          <w:bCs/>
-          <w:sz w:val="32"/>
-          <w:szCs w:val="32"/>
-        </w:rPr>
-        <w:t>BrainFizz</w:t>
-      </w:r>
-      <w:proofErr w:type="spellEnd"/>
-    </w:p>
-    <w:p>
-      <w:pPr>
-        <w:jc w:val="center"/>
-        <w:rPr>
-          <w:sz w:val="28"/>
-          <w:szCs w:val="28"/>
-        </w:rPr>
-      </w:pPr>
-      <w:r>
-        <w:rPr>
-          <w:sz w:val="28"/>
-          <w:szCs w:val="28"/>
-        </w:rPr>
-        <w:t xml:space="preserve">Lukas </w:t>
-      </w:r>
-      <w:proofErr w:type="spellStart"/>
-      <w:r>
-        <w:rPr>
-          <w:sz w:val="28"/>
-          <w:szCs w:val="28"/>
-        </w:rPr>
-        <w:t>Kmitas</w:t>
-      </w:r>
-      <w:proofErr w:type="spellEnd"/>
-    </w:p>
-    <w:p>
-      <w:pPr>
-        <w:jc w:val="center"/>
-        <w:rPr>
-          <w:sz w:val="28"/>
-          <w:szCs w:val="28"/>
-        </w:rPr>
-      </w:pPr>
-      <w:r>
-        <w:rPr>
-          <w:sz w:val="28"/>
-          <w:szCs w:val="28"/>
-        </w:rPr>
-        <w:t>C00252129</w:t>
-      </w:r>
-    </w:p>
-    <w:p>
-      <w:pPr>
-        <w:jc w:val="center"/>
-        <w:rPr>
-          <w:sz w:val="28"/>
-          <w:szCs w:val="28"/>
-        </w:rPr>
-      </w:pPr>
-    </w:p>
-    <w:p>
-      <w:pPr>
-        <w:rPr>
-          <w:sz w:val="28"/>
-          <w:szCs w:val="28"/>
-          <w:u w:val="single"/>
-        </w:rPr>
-      </w:pPr>
-      <w:r>
-        <w:rPr>
-          <w:sz w:val="28"/>
-          <w:szCs w:val="28"/>
-          <w:u w:val="single"/>
-        </w:rPr>
-        <w:t>Headings</w:t>
-      </w:r>
-    </w:p>
-    <w:p>
-      <w:pPr>
-        <w:rPr>
-          <w:sz w:val="32"/>
-          <w:szCs w:val="32"/>
-        </w:rPr>
-      </w:pPr>
-      <w:r>
-        <w:rPr>
-          <w:sz w:val="32"/>
-          <w:szCs w:val="32"/>
-        </w:rPr>
-        <w:pict w14:anchorId="67596E0C">
-          <v:rect id="_x0000_i1025" style="width:441.35pt;height:.05pt" o:hrpct="978" o:hralign="center" o:hrstd="t" o:hr="t" fillcolor="#a0a0a0" stroked="f"/>
-        </w:pict>
-      </w:r>
     </w:p>
     <w:p>
       <w:pPr>
         <w:rPr>
           <w:rStyle w:val="Hyperlink"/>
+          <w:rFonts w:ascii="Times New Roman" w:hAnsi="Times New Roman" w:cs="Times New Roman"/>
           <w:b/>
           <w:bCs/>
         </w:rPr>
@@ -149,6 +141,7 @@
         <w:r>
           <w:rPr>
             <w:rStyle w:val="Hyperlink"/>
+            <w:rFonts w:ascii="Times New Roman" w:hAnsi="Times New Roman" w:cs="Times New Roman"/>
             <w:b/>
             <w:bCs/>
           </w:rPr>
@@ -159,6 +152,7 @@
     <w:p>
       <w:pPr>
         <w:rPr>
+          <w:rFonts w:ascii="Times New Roman" w:hAnsi="Times New Roman" w:cs="Times New Roman"/>
           <w:b/>
           <w:bCs/>
         </w:rPr>
@@ -167,6 +161,7 @@
         <w:r>
           <w:rPr>
             <w:rStyle w:val="Hyperlink"/>
+            <w:rFonts w:ascii="Times New Roman" w:hAnsi="Times New Roman" w:cs="Times New Roman"/>
             <w:b/>
             <w:bCs/>
           </w:rPr>
@@ -177,6 +172,7 @@
     <w:p>
       <w:pPr>
         <w:rPr>
+          <w:rFonts w:ascii="Times New Roman" w:hAnsi="Times New Roman" w:cs="Times New Roman"/>
           <w:b/>
           <w:bCs/>
         </w:rPr>
@@ -185,6 +181,7 @@
         <w:r>
           <w:rPr>
             <w:rStyle w:val="Hyperlink"/>
+            <w:rFonts w:ascii="Times New Roman" w:hAnsi="Times New Roman" w:cs="Times New Roman"/>
             <w:b/>
             <w:bCs/>
           </w:rPr>
@@ -195,6 +192,7 @@
     <w:p>
       <w:pPr>
         <w:rPr>
+          <w:rFonts w:ascii="Times New Roman" w:hAnsi="Times New Roman" w:cs="Times New Roman"/>
           <w:b/>
           <w:bCs/>
         </w:rPr>
@@ -203,6 +201,7 @@
         <w:r>
           <w:rPr>
             <w:rStyle w:val="Hyperlink"/>
+            <w:rFonts w:ascii="Times New Roman" w:hAnsi="Times New Roman" w:cs="Times New Roman"/>
             <w:b/>
             <w:bCs/>
           </w:rPr>
@@ -213,6 +212,7 @@
     <w:p>
       <w:pPr>
         <w:rPr>
+          <w:rFonts w:ascii="Times New Roman" w:hAnsi="Times New Roman" w:cs="Times New Roman"/>
           <w:b/>
           <w:bCs/>
         </w:rPr>
@@ -221,26 +221,11 @@
         <w:r>
           <w:rPr>
             <w:rStyle w:val="Hyperlink"/>
+            <w:rFonts w:ascii="Times New Roman" w:hAnsi="Times New Roman" w:cs="Times New Roman"/>
             <w:b/>
             <w:bCs/>
           </w:rPr>
-          <w:t>Concl</w:t>
-        </w:r>
-        <w:r>
-          <w:rPr>
-            <w:rStyle w:val="Hyperlink"/>
-            <w:b/>
-            <w:bCs/>
-          </w:rPr>
-          <w:t>u</w:t>
-        </w:r>
-        <w:r>
-          <w:rPr>
-            <w:rStyle w:val="Hyperlink"/>
-            <w:b/>
-            <w:bCs/>
-          </w:rPr>
-          <w:t>sion</w:t>
+          <w:t>Conclusion</w:t>
         </w:r>
       </w:hyperlink>
     </w:p>
@@ -275,21 +260,7 @@
         <w:jc w:val="center"/>
       </w:pPr>
     </w:p>
-    <w:p>
-      <w:pPr>
-        <w:jc w:val="center"/>
-      </w:pPr>
-    </w:p>
-    <w:p>
-      <w:pPr>
-        <w:jc w:val="center"/>
-      </w:pPr>
-    </w:p>
-    <w:p>
-      <w:pPr>
-        <w:jc w:val="center"/>
-      </w:pPr>
-    </w:p>
+    <w:p/>
     <w:p/>
     <w:p>
       <w:pPr>
@@ -375,6 +346,7 @@
         <w:rPr>
           <w:rFonts w:ascii="Times New Roman" w:hAnsi="Times New Roman" w:cs="Times New Roman"/>
         </w:rPr>
+        <w:lastRenderedPageBreak/>
         <w:t>Introduction</w:t>
       </w:r>
     </w:p>
@@ -507,6 +479,7 @@
         <w:t xml:space="preserve"> </w:t>
       </w:r>
     </w:p>
+    <w:p/>
     <w:p>
       <w:pPr>
         <w:pStyle w:val="Heading1"/>
@@ -989,6 +962,9 @@
     </w:p>
     <w:p>
       <w:r>
+        <w:rPr>
+          <w:noProof/>
+        </w:rPr>
         <w:drawing>
           <wp:inline distT="0" distB="0" distL="0" distR="0" wp14:anchorId="1476CDFA" wp14:editId="5FE6480C">
             <wp:extent cx="5731510" cy="1807845"/>
@@ -1028,6 +1004,9 @@
     </w:p>
     <w:p>
       <w:r>
+        <w:rPr>
+          <w:noProof/>
+        </w:rPr>
         <w:drawing>
           <wp:inline distT="0" distB="0" distL="0" distR="0" wp14:anchorId="5D1EB22C" wp14:editId="40AAD437">
             <wp:extent cx="5731510" cy="1796415"/>
@@ -1067,6 +1046,9 @@
     </w:p>
     <w:p>
       <w:r>
+        <w:rPr>
+          <w:noProof/>
+        </w:rPr>
         <w:lastRenderedPageBreak/>
         <w:drawing>
           <wp:inline distT="0" distB="0" distL="0" distR="0" wp14:anchorId="3E9C3D0C" wp14:editId="402B66E5">
@@ -1217,6 +1199,9 @@
     </w:p>
     <w:p>
       <w:r>
+        <w:rPr>
+          <w:noProof/>
+        </w:rPr>
         <w:lastRenderedPageBreak/>
         <w:drawing>
           <wp:inline distT="0" distB="0" distL="0" distR="0" wp14:anchorId="690AC496" wp14:editId="50EC70F2">
@@ -1262,6 +1247,9 @@
     </w:p>
     <w:p>
       <w:r>
+        <w:rPr>
+          <w:noProof/>
+        </w:rPr>
         <w:drawing>
           <wp:inline distT="0" distB="0" distL="0" distR="0" wp14:anchorId="583401EB" wp14:editId="1CB808F6">
             <wp:extent cx="5731510" cy="1736090"/>

</xml_diff>